<commit_message>
Adapt wordgenerator to new template
</commit_message>
<xml_diff>
--- a/AccountWork/AccountWork/Resources/kontobestmall.docx
+++ b/AccountWork/AccountWork/Resources/kontobestmall.docx
@@ -13,7 +13,13 @@
         <w:rPr>
           <w:b/>
         </w:rPr>
-        <w:t xml:space="preserve">Begäran om uppgifter enligt </w:t>
+        <w:t>Begäran om uppgifter enligt</w:t>
+      </w:r>
+      <w:r>
+        <w:rPr>
+          <w:b/>
+        </w:rPr>
+        <w:t xml:space="preserve"> </w:t>
       </w:r>
       <w:r>
         <w:rPr>
@@ -41,9 +47,23 @@
         <w:t>I pågående förundersökning</w:t>
       </w:r>
       <w:r>
-        <w:t xml:space="preserve"> &lt;%EbNo%&gt;</w:t>
+        <w:t xml:space="preserve">, </w:t>
       </w:r>
       <w:r>
+        <w:t>&lt;%</w:t>
+      </w:r>
+      <w:proofErr w:type="spellStart"/>
+      <w:r>
+        <w:t>EbNo</w:t>
+      </w:r>
+      <w:proofErr w:type="spellEnd"/>
+      <w:r>
+        <w:t>%&gt;</w:t>
+      </w:r>
+      <w:r>
+        <w:rPr>
+          <w:color w:val="FF0000"/>
+        </w:rPr>
         <w:t xml:space="preserve"> </w:t>
       </w:r>
       <w:r>
@@ -102,317 +122,439 @@
     </w:p>
     <w:tbl>
       <w:tblPr>
-        <w:tblStyle w:val="Tabellrutnt"/>
-        <w:tblW w:w="8936" w:type="dxa"/>
-        <w:tblLook w:val="04A0" w:firstRow="1" w:lastRow="0" w:firstColumn="1" w:lastColumn="0" w:noHBand="0" w:noVBand="1"/>
+        <w:tblW w:w="0" w:type="auto"/>
+        <w:tblInd w:w="-69" w:type="dxa"/>
+        <w:tblBorders>
+          <w:top w:val="single" w:sz="4" w:space="0" w:color="auto"/>
+          <w:left w:val="single" w:sz="4" w:space="0" w:color="auto"/>
+          <w:bottom w:val="single" w:sz="4" w:space="0" w:color="auto"/>
+          <w:right w:val="single" w:sz="4" w:space="0" w:color="auto"/>
+          <w:insideH w:val="single" w:sz="4" w:space="0" w:color="auto"/>
+          <w:insideV w:val="single" w:sz="4" w:space="0" w:color="auto"/>
+        </w:tblBorders>
+        <w:tblCellMar>
+          <w:left w:w="70" w:type="dxa"/>
+          <w:right w:w="70" w:type="dxa"/>
+        </w:tblCellMar>
+        <w:tblLook w:val="0000" w:firstRow="0" w:lastRow="0" w:firstColumn="0" w:lastColumn="0" w:noHBand="0" w:noVBand="0"/>
       </w:tblPr>
       <w:tblGrid>
-        <w:gridCol w:w="8936"/>
+        <w:gridCol w:w="9060"/>
       </w:tblGrid>
       <w:tr>
         <w:trPr>
-          <w:trHeight w:val="3015"/>
+          <w:trHeight w:val="3510"/>
         </w:trPr>
         <w:tc>
           <w:tcPr>
-            <w:tcW w:w="8936" w:type="dxa"/>
-            <w:tcBorders>
-              <w:top w:val="single" w:sz="4" w:space="0" w:color="000000"/>
-              <w:left w:val="single" w:sz="4" w:space="0" w:color="000000"/>
-              <w:bottom w:val="single" w:sz="4" w:space="0" w:color="000000"/>
-              <w:right w:val="single" w:sz="4" w:space="0" w:color="000000"/>
-            </w:tcBorders>
+            <w:tcW w:w="9060" w:type="dxa"/>
           </w:tcPr>
           <w:p>
             <w:pPr>
               <w:pStyle w:val="Default"/>
-            </w:pPr>
-          </w:p>
-          <w:tbl>
-            <w:tblPr>
-              <w:tblStyle w:val="Tabellrutnt"/>
-              <w:tblW w:w="0" w:type="auto"/>
-              <w:tblBorders>
-                <w:top w:val="none" w:sz="0" w:space="0" w:color="auto"/>
-                <w:left w:val="none" w:sz="0" w:space="0" w:color="auto"/>
-                <w:bottom w:val="none" w:sz="0" w:space="0" w:color="auto"/>
-                <w:right w:val="none" w:sz="0" w:space="0" w:color="auto"/>
-                <w:insideH w:val="none" w:sz="0" w:space="0" w:color="auto"/>
-                <w:insideV w:val="none" w:sz="0" w:space="0" w:color="auto"/>
-              </w:tblBorders>
-              <w:tblCellMar>
-                <w:left w:w="0" w:type="dxa"/>
-                <w:bottom w:w="57" w:type="dxa"/>
-                <w:right w:w="0" w:type="dxa"/>
-              </w:tblCellMar>
-              <w:tblLook w:val="04A0" w:firstRow="1" w:lastRow="0" w:firstColumn="1" w:lastColumn="0" w:noHBand="0" w:noVBand="1"/>
-            </w:tblPr>
-            <w:tblGrid>
-              <w:gridCol w:w="4140"/>
-              <w:gridCol w:w="4570"/>
-            </w:tblGrid>
-            <w:tr>
-              <w:tc>
-                <w:tcPr>
-                  <w:tcW w:w="4140" w:type="dxa"/>
-                  <w:hideMark/>
-                </w:tcPr>
-                <w:p>
-                  <w:pPr>
-                    <w:rPr>
-                      <w:szCs w:val="24"/>
-                    </w:rPr>
-                  </w:pPr>
-                  <w:r>
-                    <w:rPr>
-                      <w:szCs w:val="24"/>
-                    </w:rPr>
-                    <w:t>Typ av förfrågan:</w:t>
-                  </w:r>
-                </w:p>
-              </w:tc>
-              <w:tc>
-                <w:tcPr>
-                  <w:tcW w:w="4570" w:type="dxa"/>
-                  <w:hideMark/>
-                </w:tcPr>
-                <w:p>
-                  <w:pPr>
-                    <w:rPr>
-                      <w:szCs w:val="24"/>
-                    </w:rPr>
-                  </w:pPr>
-                  <w:r>
-                    <w:t>&lt;%ReqType%&gt;</w:t>
-                  </w:r>
-                </w:p>
-              </w:tc>
-            </w:tr>
-            <w:tr>
-              <w:tc>
-                <w:tcPr>
-                  <w:tcW w:w="4140" w:type="dxa"/>
-                  <w:hideMark/>
-                </w:tcPr>
-                <w:p>
-                  <w:pPr>
-                    <w:rPr>
-                      <w:szCs w:val="24"/>
-                    </w:rPr>
-                  </w:pPr>
-                  <w:r>
-                    <w:rPr>
-                      <w:szCs w:val="24"/>
-                    </w:rPr>
-                    <w:t>Personnr/Orgnr:</w:t>
-                  </w:r>
-                </w:p>
-              </w:tc>
-              <w:tc>
-                <w:tcPr>
-                  <w:tcW w:w="4570" w:type="dxa"/>
-                  <w:hideMark/>
-                </w:tcPr>
-                <w:p>
-                  <w:pPr>
-                    <w:rPr>
-                      <w:szCs w:val="24"/>
-                    </w:rPr>
-                  </w:pPr>
-                  <w:r>
-                    <w:t>&lt;%IdNo%&gt;</w:t>
-                  </w:r>
-                </w:p>
-              </w:tc>
-            </w:tr>
-            <w:tr>
-              <w:tc>
-                <w:tcPr>
-                  <w:tcW w:w="4140" w:type="dxa"/>
-                  <w:hideMark/>
-                </w:tcPr>
-                <w:p>
-                  <w:pPr>
-                    <w:rPr>
-                      <w:szCs w:val="24"/>
-                    </w:rPr>
-                  </w:pPr>
-                  <w:r>
-                    <w:rPr>
-                      <w:szCs w:val="24"/>
-                    </w:rPr>
-                    <w:t>Kontonummer:</w:t>
-                  </w:r>
-                </w:p>
-              </w:tc>
-              <w:tc>
-                <w:tcPr>
-                  <w:tcW w:w="4570" w:type="dxa"/>
-                  <w:hideMark/>
-                </w:tcPr>
-                <w:p>
-                  <w:pPr>
-                    <w:rPr>
-                      <w:szCs w:val="24"/>
-                    </w:rPr>
-                  </w:pPr>
-                  <w:r>
-                    <w:t>&lt;%AccNo%&gt;</w:t>
-                  </w:r>
-                </w:p>
-              </w:tc>
-            </w:tr>
-            <w:tr>
-              <w:tc>
-                <w:tcPr>
-                  <w:tcW w:w="4140" w:type="dxa"/>
-                  <w:hideMark/>
-                </w:tcPr>
-                <w:p>
-                  <w:pPr>
-                    <w:rPr>
-                      <w:szCs w:val="24"/>
-                    </w:rPr>
-                  </w:pPr>
-                  <w:r>
-                    <w:rPr>
-                      <w:szCs w:val="24"/>
-                    </w:rPr>
-                    <w:t>Begär även kontoutdrag</w:t>
-                  </w:r>
-                  <w:r>
-                    <w:rPr>
-                      <w:szCs w:val="24"/>
-                    </w:rPr>
-                    <w:t>:</w:t>
-                  </w:r>
-                </w:p>
-              </w:tc>
-              <w:tc>
-                <w:tcPr>
-                  <w:tcW w:w="4570" w:type="dxa"/>
-                  <w:hideMark/>
-                </w:tcPr>
-                <w:p>
-                  <w:pPr>
-                    <w:rPr>
-                      <w:szCs w:val="24"/>
-                    </w:rPr>
-                  </w:pPr>
-                  <w:r>
-                    <w:t>&lt;%RequestStatements%&gt;</w:t>
-                  </w:r>
-                </w:p>
-              </w:tc>
-            </w:tr>
-            <w:tr>
-              <w:tc>
-                <w:tcPr>
-                  <w:tcW w:w="4140" w:type="dxa"/>
-                  <w:hideMark/>
-                </w:tcPr>
-                <w:p>
-                  <w:pPr>
-                    <w:rPr>
-                      <w:szCs w:val="24"/>
-                    </w:rPr>
-                  </w:pPr>
-                  <w:r>
-                    <w:rPr>
-                      <w:szCs w:val="24"/>
-                    </w:rPr>
-                    <w:t>Period, start:</w:t>
-                  </w:r>
-                </w:p>
-              </w:tc>
-              <w:tc>
-                <w:tcPr>
-                  <w:tcW w:w="4570" w:type="dxa"/>
-                  <w:hideMark/>
-                </w:tcPr>
-                <w:p>
-                  <w:pPr>
-                    <w:rPr>
-                      <w:szCs w:val="24"/>
-                    </w:rPr>
-                  </w:pPr>
-                  <w:r>
-                    <w:t>&lt;%PeriodStart%&gt;</w:t>
-                  </w:r>
-                </w:p>
-              </w:tc>
-            </w:tr>
-            <w:tr>
-              <w:tc>
-                <w:tcPr>
-                  <w:tcW w:w="4140" w:type="dxa"/>
-                  <w:hideMark/>
-                </w:tcPr>
-                <w:p>
-                  <w:pPr>
-                    <w:rPr>
-                      <w:szCs w:val="24"/>
-                    </w:rPr>
-                  </w:pPr>
-                  <w:r>
-                    <w:rPr>
-                      <w:szCs w:val="24"/>
-                    </w:rPr>
-                    <w:t>Period, slut:</w:t>
-                  </w:r>
-                </w:p>
-              </w:tc>
-              <w:tc>
-                <w:tcPr>
-                  <w:tcW w:w="4570" w:type="dxa"/>
-                  <w:hideMark/>
-                </w:tcPr>
-                <w:p>
-                  <w:pPr>
-                    <w:rPr>
-                      <w:szCs w:val="24"/>
-                    </w:rPr>
-                  </w:pPr>
-                  <w:r>
-                    <w:t>&lt;%PeriodEnd%&gt;</w:t>
-                  </w:r>
-                </w:p>
-              </w:tc>
-            </w:tr>
-          </w:tbl>
-          <w:p>
-            <w:pPr>
-              <w:ind w:right="850"/>
-              <w:rPr>
-                <w:szCs w:val="24"/>
-              </w:rPr>
+              <w:ind w:left="64"/>
             </w:pPr>
           </w:p>
           <w:p>
             <w:pPr>
-              <w:ind w:right="850"/>
+              <w:pStyle w:val="Default"/>
+              <w:ind w:left="147"/>
+            </w:pPr>
+            <w:r>
+              <w:t>Typ av förfrågan:</w:t>
+            </w:r>
+            <w:r>
+              <w:tab/>
+            </w:r>
+            <w:r>
+              <w:fldChar w:fldCharType="begin">
+                <w:ffData>
+                  <w:name w:val="Kryss2"/>
+                  <w:enabled/>
+                  <w:calcOnExit w:val="0"/>
+                  <w:checkBox>
+                    <w:sizeAuto/>
+                    <w:default w:val="0"/>
+                    <w:checked w:val="0"/>
+                  </w:checkBox>
+                </w:ffData>
+              </w:fldChar>
+            </w:r>
+            <w:r>
+              <w:instrText xml:space="preserve"> FORMCHECKBOX </w:instrText>
+            </w:r>
+            <w:r>
+              <w:fldChar w:fldCharType="separate"/>
+            </w:r>
+            <w:r>
+              <w:fldChar w:fldCharType="end"/>
+            </w:r>
+            <w:r>
+              <w:t xml:space="preserve"> Engagemangsförfrågan</w:t>
+            </w:r>
+            <w:r>
+              <w:tab/>
+            </w:r>
+            <w:r>
+              <w:fldChar w:fldCharType="begin">
+                <w:ffData>
+                  <w:name w:val="Kryss2"/>
+                  <w:enabled/>
+                  <w:calcOnExit w:val="0"/>
+                  <w:checkBox>
+                    <w:sizeAuto/>
+                    <w:default w:val="0"/>
+                    <w:checked w:val="0"/>
+                  </w:checkBox>
+                </w:ffData>
+              </w:fldChar>
+            </w:r>
+            <w:r>
+              <w:instrText xml:space="preserve"> FORMCHECKBOX </w:instrText>
+            </w:r>
+            <w:r>
+              <w:fldChar w:fldCharType="separate"/>
+            </w:r>
+            <w:r>
+              <w:fldChar w:fldCharType="end"/>
+            </w:r>
+            <w:r>
+              <w:t xml:space="preserve"> Kontotecknarförfrågan</w:t>
+            </w:r>
+          </w:p>
+          <w:p>
+            <w:pPr>
+              <w:pStyle w:val="Default"/>
+              <w:ind w:left="147"/>
+            </w:pPr>
+            <w:r>
+              <w:tab/>
+            </w:r>
+            <w:r>
+              <w:tab/>
+            </w:r>
+            <w:r>
+              <w:fldChar w:fldCharType="begin">
+                <w:ffData>
+                  <w:name w:val="Kryss2"/>
+                  <w:enabled/>
+                  <w:calcOnExit w:val="0"/>
+                  <w:checkBox>
+                    <w:sizeAuto/>
+                    <w:default w:val="0"/>
+                    <w:checked w:val="0"/>
+                  </w:checkBox>
+                </w:ffData>
+              </w:fldChar>
+            </w:r>
+            <w:r>
+              <w:instrText xml:space="preserve"> FORMCHECKBOX </w:instrText>
+            </w:r>
+            <w:r>
+              <w:fldChar w:fldCharType="separate"/>
+            </w:r>
+            <w:r>
+              <w:fldChar w:fldCharType="end"/>
+            </w:r>
+            <w:r>
+              <w:t xml:space="preserve"> Kontoutdrag Medium</w:t>
+            </w:r>
+            <w:r>
+              <w:tab/>
+            </w:r>
+            <w:r>
+              <w:fldChar w:fldCharType="begin">
+                <w:ffData>
+                  <w:name w:val="Kryss2"/>
+                  <w:enabled/>
+                  <w:calcOnExit w:val="0"/>
+                  <w:checkBox>
+                    <w:sizeAuto/>
+                    <w:default w:val="0"/>
+                    <w:checked w:val="0"/>
+                  </w:checkBox>
+                </w:ffData>
+              </w:fldChar>
+            </w:r>
+            <w:r>
+              <w:instrText xml:space="preserve"> FORMCHECKBOX </w:instrText>
+            </w:r>
+            <w:r>
+              <w:fldChar w:fldCharType="separate"/>
+            </w:r>
+            <w:r>
+              <w:fldChar w:fldCharType="end"/>
+            </w:r>
+            <w:r>
+              <w:t xml:space="preserve"> Kontoutdrag Small</w:t>
+            </w:r>
+          </w:p>
+          <w:p>
+            <w:pPr>
+              <w:pStyle w:val="Default"/>
+              <w:ind w:left="147"/>
+            </w:pPr>
+          </w:p>
+          <w:p>
+            <w:pPr>
+              <w:pStyle w:val="Default"/>
+              <w:ind w:left="102"/>
+            </w:pPr>
+            <w:r>
+              <w:t>Personnr/</w:t>
+            </w:r>
+            <w:proofErr w:type="spellStart"/>
+            <w:r>
+              <w:t>Orgnr</w:t>
+            </w:r>
+            <w:proofErr w:type="spellEnd"/>
+            <w:r>
+              <w:t>:</w:t>
+            </w:r>
+            <w:r>
+              <w:tab/>
+            </w:r>
+            <w:r>
+              <w:t>&lt;%</w:t>
+            </w:r>
+            <w:proofErr w:type="spellStart"/>
+            <w:r>
+              <w:t>IdNo</w:t>
+            </w:r>
+            <w:proofErr w:type="spellEnd"/>
+            <w:r>
+              <w:t>%&gt;</w:t>
+            </w:r>
+          </w:p>
+          <w:p>
+            <w:pPr>
+              <w:pStyle w:val="Default"/>
+              <w:ind w:left="147"/>
+            </w:pPr>
+            <w:r>
+              <w:t>Kontonummer:</w:t>
+            </w:r>
+            <w:r>
+              <w:tab/>
+            </w:r>
+            <w:r>
+              <w:t>&lt;%</w:t>
+            </w:r>
+            <w:proofErr w:type="spellStart"/>
+            <w:r>
+              <w:t>AccNo</w:t>
+            </w:r>
+            <w:proofErr w:type="spellEnd"/>
+            <w:r>
+              <w:t>%&gt;</w:t>
+            </w:r>
+            <w:r>
               <w:rPr>
-                <w:szCs w:val="24"/>
+                <w:color w:val="FF0000"/>
+              </w:rPr>
+              <w:br/>
+            </w:r>
+            <w:r>
+              <w:tab/>
+            </w:r>
+            <w:r>
+              <w:fldChar w:fldCharType="begin">
+                <w:ffData>
+                  <w:name w:val="Text7"/>
+                  <w:enabled/>
+                  <w:calcOnExit w:val="0"/>
+                  <w:textInput/>
+                </w:ffData>
+              </w:fldChar>
+            </w:r>
+            <w:r>
+              <w:instrText xml:space="preserve"> FORMTEXT </w:instrText>
+            </w:r>
+            <w:r>
+              <w:fldChar w:fldCharType="separate"/>
+            </w:r>
+            <w:r>
+              <w:t> </w:t>
+            </w:r>
+            <w:r>
+              <w:t> </w:t>
+            </w:r>
+            <w:r>
+              <w:t> </w:t>
+            </w:r>
+            <w:r>
+              <w:t> </w:t>
+            </w:r>
+            <w:r>
+              <w:t> </w:t>
+            </w:r>
+            <w:r>
+              <w:fldChar w:fldCharType="end"/>
+            </w:r>
+          </w:p>
+          <w:p>
+            <w:pPr>
+              <w:pStyle w:val="Default"/>
+              <w:ind w:left="147"/>
+            </w:pPr>
+            <w:r>
+              <w:t>Begär även kontoutdrag:</w:t>
+            </w:r>
+            <w:r>
+              <w:tab/>
+            </w:r>
+            <w:r>
+              <w:fldChar w:fldCharType="begin">
+                <w:ffData>
+                  <w:name w:val="Kryss2"/>
+                  <w:enabled/>
+                  <w:calcOnExit w:val="0"/>
+                  <w:checkBox>
+                    <w:sizeAuto/>
+                    <w:default w:val="0"/>
+                    <w:checked w:val="0"/>
+                  </w:checkBox>
+                </w:ffData>
+              </w:fldChar>
+            </w:r>
+            <w:r>
+              <w:instrText xml:space="preserve"> FORMCHECKBOX </w:instrText>
+            </w:r>
+            <w:r>
+              <w:fldChar w:fldCharType="separate"/>
+            </w:r>
+            <w:r>
+              <w:fldChar w:fldCharType="end"/>
+            </w:r>
+            <w:r>
+              <w:t xml:space="preserve"> Nej </w:t>
+            </w:r>
+            <w:r>
+              <w:fldChar w:fldCharType="begin">
+                <w:ffData>
+                  <w:name w:val="Kryss2"/>
+                  <w:enabled/>
+                  <w:calcOnExit w:val="0"/>
+                  <w:checkBox>
+                    <w:sizeAuto/>
+                    <w:default w:val="0"/>
+                    <w:checked w:val="0"/>
+                  </w:checkBox>
+                </w:ffData>
+              </w:fldChar>
+            </w:r>
+            <w:r>
+              <w:instrText xml:space="preserve"> FORMCHECKBOX </w:instrText>
+            </w:r>
+            <w:r>
+              <w:fldChar w:fldCharType="separate"/>
+            </w:r>
+            <w:r>
+              <w:fldChar w:fldCharType="end"/>
+            </w:r>
+            <w:r>
+              <w:t xml:space="preserve"> Ja, small </w:t>
+            </w:r>
+            <w:r>
+              <w:fldChar w:fldCharType="begin">
+                <w:ffData>
+                  <w:name w:val="Kryss2"/>
+                  <w:enabled/>
+                  <w:calcOnExit w:val="0"/>
+                  <w:checkBox>
+                    <w:sizeAuto/>
+                    <w:default w:val="0"/>
+                    <w:checked w:val="0"/>
+                  </w:checkBox>
+                </w:ffData>
+              </w:fldChar>
+            </w:r>
+            <w:r>
+              <w:instrText xml:space="preserve"> FORMCHECKBOX </w:instrText>
+            </w:r>
+            <w:r>
+              <w:fldChar w:fldCharType="separate"/>
+            </w:r>
+            <w:r>
+              <w:fldChar w:fldCharType="end"/>
+            </w:r>
+            <w:r>
+              <w:t xml:space="preserve"> Ja, medium</w:t>
+            </w:r>
+          </w:p>
+          <w:p>
+            <w:pPr>
+              <w:pStyle w:val="Default"/>
+              <w:ind w:left="147"/>
+              <w:rPr>
+                <w:color w:val="FF0000"/>
               </w:rPr>
             </w:pPr>
             <w:r>
-              <w:rPr>
-                <w:szCs w:val="24"/>
-              </w:rPr>
+              <w:t>Period, start:</w:t>
+            </w:r>
+            <w:r>
+              <w:tab/>
+            </w:r>
+            <w:r>
+              <w:t>&lt;%</w:t>
+            </w:r>
+            <w:proofErr w:type="spellStart"/>
+            <w:r>
+              <w:t>PeriodStart</w:t>
+            </w:r>
+            <w:proofErr w:type="spellEnd"/>
+            <w:r>
+              <w:t>%&gt;</w:t>
+            </w:r>
+          </w:p>
+          <w:p>
+            <w:pPr>
+              <w:pStyle w:val="Default"/>
+              <w:ind w:left="147"/>
+            </w:pPr>
+            <w:r>
+              <w:t>Period, slut:</w:t>
+            </w:r>
+            <w:r>
+              <w:tab/>
+            </w:r>
+            <w:r>
+              <w:t>&lt;%</w:t>
+            </w:r>
+            <w:proofErr w:type="spellStart"/>
+            <w:r>
+              <w:t>PeriodEnd</w:t>
+            </w:r>
+            <w:proofErr w:type="spellEnd"/>
+            <w:r>
+              <w:t>%&gt;</w:t>
+            </w:r>
+          </w:p>
+          <w:p>
+            <w:pPr>
+              <w:pStyle w:val="Default"/>
+              <w:ind w:left="147"/>
+            </w:pPr>
+          </w:p>
+          <w:p>
+            <w:pPr>
+              <w:pStyle w:val="Default"/>
+              <w:ind w:left="147"/>
+            </w:pPr>
+            <w:r>
               <w:t>I det fall personen/företaget helt saknar engagemang eller uppgift som efterfrågats i övrigt saknas önskas även information om detta.</w:t>
             </w:r>
+          </w:p>
+          <w:p>
+            <w:pPr>
+              <w:pStyle w:val="Default"/>
+              <w:ind w:left="64"/>
+            </w:pPr>
           </w:p>
         </w:tc>
       </w:tr>
     </w:tbl>
-    <w:p>
-      <w:pPr>
-        <w:pStyle w:val="Default"/>
-        <w:rPr>
-          <w:color w:val="auto"/>
-        </w:rPr>
-      </w:pPr>
-    </w:p>
     <w:p>
       <w:pPr>
         <w:pStyle w:val="Default"/>
@@ -427,51 +569,71 @@
       <w:pPr>
         <w:pStyle w:val="Default"/>
         <w:rPr>
-          <w:b/>
+          <w:color w:val="auto"/>
         </w:rPr>
       </w:pPr>
     </w:p>
     <w:tbl>
       <w:tblPr>
-        <w:tblStyle w:val="Tabellrutnt"/>
         <w:tblW w:w="0" w:type="auto"/>
-        <w:tblLook w:val="04A0" w:firstRow="1" w:lastRow="0" w:firstColumn="1" w:lastColumn="0" w:noHBand="0" w:noVBand="1"/>
+        <w:tblInd w:w="-114" w:type="dxa"/>
+        <w:tblBorders>
+          <w:top w:val="single" w:sz="4" w:space="0" w:color="auto"/>
+          <w:left w:val="single" w:sz="4" w:space="0" w:color="auto"/>
+          <w:bottom w:val="single" w:sz="4" w:space="0" w:color="auto"/>
+          <w:right w:val="single" w:sz="4" w:space="0" w:color="auto"/>
+          <w:insideH w:val="single" w:sz="4" w:space="0" w:color="auto"/>
+          <w:insideV w:val="single" w:sz="4" w:space="0" w:color="auto"/>
+        </w:tblBorders>
+        <w:tblCellMar>
+          <w:left w:w="70" w:type="dxa"/>
+          <w:right w:w="70" w:type="dxa"/>
+        </w:tblCellMar>
+        <w:tblLook w:val="0000" w:firstRow="0" w:lastRow="0" w:firstColumn="0" w:lastColumn="0" w:noHBand="0" w:noVBand="0"/>
       </w:tblPr>
       <w:tblGrid>
-        <w:gridCol w:w="9005"/>
+        <w:gridCol w:w="9000"/>
       </w:tblGrid>
       <w:tr>
+        <w:trPr>
+          <w:trHeight w:val="825"/>
+        </w:trPr>
         <w:tc>
           <w:tcPr>
-            <w:tcW w:w="9005" w:type="dxa"/>
+            <w:tcW w:w="9000" w:type="dxa"/>
           </w:tcPr>
           <w:p>
+            <w:pPr>
+              <w:pStyle w:val="Default"/>
+              <w:ind w:left="109"/>
+              <w:rPr>
+                <w:b/>
+              </w:rPr>
+            </w:pPr>
+          </w:p>
+          <w:p>
+            <w:pPr>
+              <w:ind w:left="109"/>
+            </w:pPr>
             <w:r>
               <w:t xml:space="preserve">Vänligen skicka begärda uppgifter genom att svara på detta mail. </w:t>
             </w:r>
             <w:r>
-              <w:t xml:space="preserve">Om uppgifterna inte kan lämnas inom </w:t>
-            </w:r>
-            <w:r>
-              <w:t>tre till fem</w:t>
-            </w:r>
-            <w:r>
-              <w:t xml:space="preserve"> arbetsdagar vänligen kontakta den utredare som begär uppgifterna</w:t>
+              <w:t>Om uppgifterna inte kan lämnas inom tre till fem arbetsdagar vänligen kontakta den utredare som begär uppgifterna</w:t>
             </w:r>
           </w:p>
           <w:p>
             <w:pPr>
               <w:pStyle w:val="Default"/>
+              <w:ind w:left="109"/>
+              <w:rPr>
+                <w:b/>
+              </w:rPr>
             </w:pPr>
           </w:p>
         </w:tc>
       </w:tr>
     </w:tbl>
-    <w:p>
-      <w:pPr>
-        <w:pStyle w:val="Default"/>
-      </w:pPr>
-    </w:p>
     <w:p>
       <w:pPr>
         <w:pStyle w:val="Default"/>
@@ -488,12 +650,17 @@
     <w:p>
       <w:pPr>
         <w:pStyle w:val="Default"/>
-        <w:rPr>
-          <w:color w:val="FF0000"/>
-        </w:rPr>
       </w:pPr>
       <w:r>
-        <w:t>&lt;%Name%&gt;</w:t>
+        <w:t>&lt;%</w:t>
+      </w:r>
+      <w:proofErr w:type="spellStart"/>
+      <w:r>
+        <w:t>Name</w:t>
+      </w:r>
+      <w:proofErr w:type="spellEnd"/>
+      <w:r>
+        <w:t>%&gt;</w:t>
       </w:r>
     </w:p>
     <w:p>
@@ -515,16 +682,7 @@
         <w:t>ställas via mail till</w:t>
       </w:r>
       <w:r>
-        <w:t>,</w:t>
-      </w:r>
-      <w:r>
-        <w:rPr>
-          <w:color w:val="FF0000"/>
-        </w:rPr>
-        <w:t xml:space="preserve"> </w:t>
-      </w:r>
-      <w:r>
-        <w:t>&lt;%Email%&gt;</w:t>
+        <w:t>, &lt;%Email%&gt;</w:t>
       </w:r>
     </w:p>
     <w:p>
@@ -548,14 +706,22 @@
         <w:t>Förundersökningsledare</w:t>
       </w:r>
       <w:r>
-        <w:rPr>
-          <w:color w:val="FF0000"/>
-        </w:rPr>
-        <w:t xml:space="preserve"> </w:t>
+        <w:t xml:space="preserve"> &lt;%</w:t>
       </w:r>
+      <w:proofErr w:type="spellStart"/>
       <w:r>
-        <w:t>&lt;%Prosecutor%&gt;</w:t>
+        <w:t>Prosecutor</w:t>
       </w:r>
+      <w:proofErr w:type="spellEnd"/>
+      <w:r>
+        <w:t>%&gt;</w:t>
+      </w:r>
+    </w:p>
+    <w:p/>
+    <w:p>
+      <w:pPr>
+        <w:jc w:val="center"/>
+      </w:pPr>
     </w:p>
     <w:sectPr>
       <w:headerReference w:type="default" r:id="rId8"/>
@@ -1053,7 +1219,7 @@
                                     <w:sz w:val="22"/>
                                     <w:szCs w:val="22"/>
                                   </w:rPr>
-                                  <w:t>2</w:t>
+                                  <w:t>1</w:t>
                                 </w:r>
                                 <w:r>
                                   <w:rPr>
@@ -1403,7 +1569,7 @@
                               <w:sz w:val="22"/>
                               <w:szCs w:val="22"/>
                             </w:rPr>
-                            <w:t>2</w:t>
+                            <w:t>1</w:t>
                           </w:r>
                           <w:r>
                             <w:rPr>
@@ -1974,7 +2140,7 @@
                                   <w:rPr>
                                     <w:noProof/>
                                   </w:rPr>
-                                  <w:t>2016-01-11</w:t>
+                                  <w:t>2016-01-14</w:t>
                                 </w:r>
                                 <w:r>
                                   <w:fldChar w:fldCharType="end"/>
@@ -2387,7 +2553,7 @@
                             <w:rPr>
                               <w:noProof/>
                             </w:rPr>
-                            <w:t>2016-01-11</w:t>
+                            <w:t>2016-01-14</w:t>
                           </w:r>
                           <w:r>
                             <w:fldChar w:fldCharType="end"/>

</xml_diff>

<commit_message>
Changes to template for readability. Also removed xml and json attachments from email.
</commit_message>
<xml_diff>
--- a/AccountWork/AccountWork/Resources/kontobestmall.docx
+++ b/AccountWork/AccountWork/Resources/kontobestmall.docx
@@ -114,8 +114,6 @@
       <w:r>
         <w:t>enligt följande:</w:t>
       </w:r>
-      <w:bookmarkStart w:id="0" w:name="_GoBack"/>
-      <w:bookmarkEnd w:id="0"/>
     </w:p>
     <w:p>
       <w:pPr>
@@ -429,7 +427,14 @@
               <w:fldChar w:fldCharType="end"/>
             </w:r>
             <w:r>
-              <w:t xml:space="preserve"> Nej </w:t>
+              <w:t xml:space="preserve"> </w:t>
+            </w:r>
+            <w:proofErr w:type="gramStart"/>
+            <w:r>
+              <w:t xml:space="preserve">Nej </w:t>
+            </w:r>
+            <w:r>
+              <w:t xml:space="preserve">        </w:t>
             </w:r>
             <w:r>
               <w:fldChar w:fldCharType="begin">
@@ -445,6 +450,7 @@
                 </w:ffData>
               </w:fldChar>
             </w:r>
+            <w:proofErr w:type="gramEnd"/>
             <w:r>
               <w:instrText xml:space="preserve"> FORMCHECKBOX </w:instrText>
             </w:r>
@@ -456,6 +462,9 @@
             </w:r>
             <w:r>
               <w:t xml:space="preserve"> Ja, small </w:t>
+            </w:r>
+            <w:r>
+              <w:t xml:space="preserve">        </w:t>
             </w:r>
             <w:r>
               <w:fldChar w:fldCharType="begin">
@@ -483,6 +492,8 @@
             <w:r>
               <w:t xml:space="preserve"> Ja, medium</w:t>
             </w:r>
+            <w:bookmarkStart w:id="0" w:name="_GoBack"/>
+            <w:bookmarkEnd w:id="0"/>
           </w:p>
           <w:p>
             <w:pPr>
@@ -2140,7 +2151,7 @@
                                   <w:rPr>
                                     <w:noProof/>
                                   </w:rPr>
-                                  <w:t>2016-01-14</w:t>
+                                  <w:t>2016-01-28</w:t>
                                 </w:r>
                                 <w:r>
                                   <w:fldChar w:fldCharType="end"/>
@@ -2553,7 +2564,7 @@
                             <w:rPr>
                               <w:noProof/>
                             </w:rPr>
-                            <w:t>2016-01-14</w:t>
+                            <w:t>2016-01-28</w:t>
                           </w:r>
                           <w:r>
                             <w:fldChar w:fldCharType="end"/>
@@ -4360,7 +4371,7 @@
 </file>
 
 <file path=customXml/itemProps1.xml><?xml version="1.0" encoding="utf-8"?>
-<ds:datastoreItem xmlns:ds="http://schemas.openxmlformats.org/officeDocument/2006/customXml" ds:itemID="{B1B20268-FD48-41EF-9606-1354FECFFE74}">
+<ds:datastoreItem xmlns:ds="http://schemas.openxmlformats.org/officeDocument/2006/customXml" ds:itemID="{4E1EB5E0-1CB5-4F90-AD65-35CB56C1D3DA}">
   <ds:schemaRefs>
     <ds:schemaRef ds:uri="http://schemas.openxmlformats.org/officeDocument/2006/bibliography"/>
   </ds:schemaRefs>

</xml_diff>